<commit_message>
Edited the conference paper especially the Results Section.
</commit_message>
<xml_diff>
--- a/texasWirelessConf/answerToReviewsWSN2015.doc.docx
+++ b/texasWirelessConf/answerToReviewsWSN2015.doc.docx
@@ -3,9 +3,1960 @@
 <w:document xmlns:wpc="http://schemas.microsoft.com/office/word/2010/wordprocessingCanvas" xmlns:mc="http://schemas.openxmlformats.org/markup-compatibility/2006" xmlns:o="urn:schemas-microsoft-com:office:office" xmlns:r="http://schemas.openxmlformats.org/officeDocument/2006/relationships" xmlns:m="http://schemas.openxmlformats.org/officeDocument/2006/math" xmlns:v="urn:schemas-microsoft-com:vml" xmlns:wp14="http://schemas.microsoft.com/office/word/2010/wordprocessingDrawing" xmlns:wp="http://schemas.openxmlformats.org/drawingml/2006/wordprocessingDrawing" xmlns:w10="urn:schemas-microsoft-com:office:word" xmlns:w="http://schemas.openxmlformats.org/wordprocessingml/2006/main" xmlns:w14="http://schemas.microsoft.com/office/word/2010/wordml" xmlns:wpg="http://schemas.microsoft.com/office/word/2010/wordprocessingGroup" xmlns:wpi="http://schemas.microsoft.com/office/word/2010/wordprocessingInk" xmlns:wne="http://schemas.microsoft.com/office/word/2006/wordml" xmlns:wps="http://schemas.microsoft.com/office/word/2010/wordprocessingShape" mc:Ignorable="w14 wp14">
   <w:body>
     <w:p>
+      <w:pPr>
+        <w:shd w:val="clear" w:color="auto" w:fill="FFFFFF"/>
+        <w:spacing w:after="120" w:line="240" w:lineRule="auto"/>
+        <w:rPr>
+          <w:rFonts w:ascii="Bookman Old Style" w:eastAsia="Times New Roman" w:hAnsi="Bookman Old Style" w:cs="Times New Roman"/>
+          <w:color w:val="000000"/>
+          <w:sz w:val="24"/>
+          <w:szCs w:val="24"/>
+        </w:rPr>
+      </w:pPr>
+      <w:r>
+        <w:rPr>
+          <w:rFonts w:ascii="Bookman Old Style" w:eastAsia="Times New Roman" w:hAnsi="Bookman Old Style" w:cs="Times New Roman"/>
+          <w:b/>
+          <w:bCs/>
+          <w:color w:val="000000"/>
+          <w:sz w:val="24"/>
+          <w:szCs w:val="24"/>
+          <w:u w:val="single"/>
+        </w:rPr>
+        <w:t>Reviewer</w:t>
+      </w:r>
+      <w:proofErr w:type="gramStart"/>
+      <w:r>
+        <w:rPr>
+          <w:rFonts w:ascii="Bookman Old Style" w:eastAsia="Times New Roman" w:hAnsi="Bookman Old Style" w:cs="Times New Roman"/>
+          <w:b/>
+          <w:bCs/>
+          <w:color w:val="000000"/>
+          <w:sz w:val="24"/>
+          <w:szCs w:val="24"/>
+          <w:u w:val="single"/>
+        </w:rPr>
+        <w:t>  1</w:t>
+      </w:r>
+      <w:proofErr w:type="gramEnd"/>
+    </w:p>
+    <w:p>
+      <w:pPr>
+        <w:shd w:val="clear" w:color="auto" w:fill="FFFFFF"/>
+        <w:spacing w:after="0" w:line="240" w:lineRule="auto"/>
+        <w:rPr>
+          <w:rFonts w:ascii="Bookman Old Style" w:eastAsia="Times New Roman" w:hAnsi="Bookman Old Style" w:cs="Times New Roman"/>
+          <w:color w:val="000000"/>
+          <w:sz w:val="24"/>
+          <w:szCs w:val="24"/>
+        </w:rPr>
+      </w:pPr>
+      <w:r>
+        <w:rPr>
+          <w:rFonts w:ascii="Bookman Old Style" w:eastAsia="Times New Roman" w:hAnsi="Bookman Old Style" w:cs="Times New Roman"/>
+          <w:color w:val="000000"/>
+          <w:sz w:val="24"/>
+          <w:szCs w:val="24"/>
+        </w:rPr>
+        <w:t>1. The authors should list the objective of the paper clearly in the Introduction section. In Introduction, they specified that the focus is on path planning, trajectory optimization and responding to dynamic network condition. The paper does mention those topics. However, in the Overview section, they have mentioned that the paper’s focus is on tipping points, which is a deciding factor between cost of energy and routing UV. However, they have not discussed anything about tipping points beyond the overview.</w:t>
+      </w:r>
+    </w:p>
+    <w:p>
+      <w:pPr>
+        <w:shd w:val="clear" w:color="auto" w:fill="FFFFFF"/>
+        <w:spacing w:after="0" w:line="240" w:lineRule="auto"/>
+        <w:rPr>
+          <w:rFonts w:ascii="Bookman Old Style" w:eastAsia="Times New Roman" w:hAnsi="Bookman Old Style" w:cs="Times New Roman"/>
+          <w:color w:val="000000"/>
+          <w:sz w:val="24"/>
+          <w:szCs w:val="24"/>
+        </w:rPr>
+      </w:pPr>
+      <w:r>
+        <w:rPr>
+          <w:rFonts w:ascii="Bookman Old Style" w:eastAsia="Times New Roman" w:hAnsi="Bookman Old Style" w:cs="Times New Roman"/>
+          <w:color w:val="000000"/>
+          <w:sz w:val="24"/>
+          <w:szCs w:val="24"/>
+        </w:rPr>
+        <w:t> </w:t>
+      </w:r>
+    </w:p>
+    <w:p>
+      <w:pPr>
+        <w:shd w:val="clear" w:color="auto" w:fill="FFFFFF"/>
+        <w:spacing w:after="0" w:line="240" w:lineRule="auto"/>
+        <w:rPr>
+          <w:rFonts w:ascii="Bookman Old Style" w:eastAsia="Times New Roman" w:hAnsi="Bookman Old Style" w:cs="Times New Roman"/>
+          <w:color w:val="000000"/>
+          <w:sz w:val="24"/>
+          <w:szCs w:val="24"/>
+        </w:rPr>
+      </w:pPr>
+      <w:r>
+        <w:rPr>
+          <w:rFonts w:ascii="Bookman Old Style" w:eastAsia="Times New Roman" w:hAnsi="Bookman Old Style" w:cs="Times New Roman"/>
+          <w:color w:val="000000"/>
+          <w:sz w:val="24"/>
+          <w:szCs w:val="24"/>
+        </w:rPr>
+        <w:t>2. The authors should mention some numeric example and judicious threshold for deciding the tipping points.</w:t>
+      </w:r>
+    </w:p>
+    <w:p>
+      <w:pPr>
+        <w:shd w:val="clear" w:color="auto" w:fill="FFFFFF"/>
+        <w:spacing w:after="0" w:line="240" w:lineRule="auto"/>
+        <w:rPr>
+          <w:rFonts w:ascii="Bookman Old Style" w:eastAsia="Times New Roman" w:hAnsi="Bookman Old Style" w:cs="Times New Roman"/>
+          <w:color w:val="000000"/>
+          <w:sz w:val="24"/>
+          <w:szCs w:val="24"/>
+        </w:rPr>
+      </w:pPr>
+      <w:r>
+        <w:rPr>
+          <w:rFonts w:ascii="Bookman Old Style" w:eastAsia="Times New Roman" w:hAnsi="Bookman Old Style" w:cs="Times New Roman"/>
+          <w:color w:val="000000"/>
+          <w:sz w:val="24"/>
+          <w:szCs w:val="24"/>
+        </w:rPr>
+        <w:t> </w:t>
+      </w:r>
+    </w:p>
+    <w:p>
+      <w:pPr>
+        <w:shd w:val="clear" w:color="auto" w:fill="FFFFFF"/>
+        <w:spacing w:after="0" w:line="240" w:lineRule="auto"/>
+        <w:rPr>
+          <w:rFonts w:ascii="Bookman Old Style" w:eastAsia="Times New Roman" w:hAnsi="Bookman Old Style" w:cs="Times New Roman"/>
+          <w:color w:val="000000"/>
+          <w:sz w:val="24"/>
+          <w:szCs w:val="24"/>
+        </w:rPr>
+      </w:pPr>
+      <w:r>
+        <w:rPr>
+          <w:rFonts w:ascii="Bookman Old Style" w:eastAsia="Times New Roman" w:hAnsi="Bookman Old Style" w:cs="Times New Roman"/>
+          <w:color w:val="000000"/>
+          <w:sz w:val="24"/>
+          <w:szCs w:val="24"/>
+        </w:rPr>
+        <w:t>3. Specify the variable </w:t>
+      </w:r>
+      <w:proofErr w:type="spellStart"/>
+      <w:r>
+        <w:rPr>
+          <w:rFonts w:ascii="Bookman Old Style" w:eastAsia="Times New Roman" w:hAnsi="Bookman Old Style" w:cs="Times New Roman"/>
+          <w:color w:val="000000"/>
+          <w:sz w:val="24"/>
+          <w:szCs w:val="24"/>
+        </w:rPr>
+        <w:t>p_i's</w:t>
+      </w:r>
+      <w:proofErr w:type="spellEnd"/>
+      <w:r>
+        <w:rPr>
+          <w:rFonts w:ascii="Bookman Old Style" w:eastAsia="Times New Roman" w:hAnsi="Bookman Old Style" w:cs="Times New Roman"/>
+          <w:color w:val="000000"/>
+          <w:sz w:val="24"/>
+          <w:szCs w:val="24"/>
+        </w:rPr>
+        <w:t> in Section III-B</w:t>
+      </w:r>
+    </w:p>
+    <w:p>
+      <w:pPr>
+        <w:shd w:val="clear" w:color="auto" w:fill="FFFFFF"/>
+        <w:spacing w:after="0" w:line="240" w:lineRule="auto"/>
+        <w:rPr>
+          <w:rFonts w:ascii="Bookman Old Style" w:eastAsia="Times New Roman" w:hAnsi="Bookman Old Style" w:cs="Times New Roman"/>
+          <w:color w:val="000000"/>
+          <w:sz w:val="24"/>
+          <w:szCs w:val="24"/>
+        </w:rPr>
+      </w:pPr>
+    </w:p>
+    <w:p>
+      <w:pPr>
+        <w:shd w:val="clear" w:color="auto" w:fill="FFFFFF"/>
+        <w:spacing w:after="0" w:line="240" w:lineRule="auto"/>
+        <w:rPr>
+          <w:rFonts w:ascii="Bookman Old Style" w:eastAsia="Times New Roman" w:hAnsi="Bookman Old Style" w:cs="Times New Roman"/>
+          <w:color w:val="000000"/>
+          <w:sz w:val="24"/>
+          <w:szCs w:val="24"/>
+        </w:rPr>
+      </w:pPr>
+      <w:proofErr w:type="gramStart"/>
+      <w:r>
+        <w:rPr>
+          <w:rFonts w:ascii="Bookman Old Style" w:eastAsia="Times New Roman" w:hAnsi="Bookman Old Style" w:cs="Times New Roman"/>
+          <w:color w:val="000000"/>
+          <w:sz w:val="24"/>
+          <w:szCs w:val="24"/>
+        </w:rPr>
+        <w:t>Ans.)</w:t>
+      </w:r>
+      <w:proofErr w:type="gramEnd"/>
+      <w:r>
+        <w:rPr>
+          <w:rFonts w:ascii="Bookman Old Style" w:eastAsia="Times New Roman" w:hAnsi="Bookman Old Style" w:cs="Times New Roman"/>
+          <w:color w:val="000000"/>
+          <w:sz w:val="24"/>
+          <w:szCs w:val="24"/>
+        </w:rPr>
+        <w:t xml:space="preserve"> </w:t>
+      </w:r>
+      <w:proofErr w:type="gramStart"/>
+      <w:r>
+        <w:rPr>
+          <w:rFonts w:ascii="Bookman Old Style" w:eastAsia="Times New Roman" w:hAnsi="Bookman Old Style" w:cs="Times New Roman"/>
+          <w:color w:val="000000"/>
+          <w:sz w:val="24"/>
+          <w:szCs w:val="24"/>
+        </w:rPr>
+        <w:t>Done the changes.</w:t>
+      </w:r>
+      <w:proofErr w:type="gramEnd"/>
+    </w:p>
+    <w:p>
+      <w:pPr>
+        <w:shd w:val="clear" w:color="auto" w:fill="FFFFFF"/>
+        <w:spacing w:after="0" w:line="240" w:lineRule="auto"/>
+        <w:rPr>
+          <w:rFonts w:ascii="Bookman Old Style" w:eastAsia="Times New Roman" w:hAnsi="Bookman Old Style" w:cs="Times New Roman"/>
+          <w:color w:val="000000"/>
+          <w:sz w:val="24"/>
+          <w:szCs w:val="24"/>
+        </w:rPr>
+      </w:pPr>
+      <w:r>
+        <w:rPr>
+          <w:rFonts w:ascii="Bookman Old Style" w:eastAsia="Times New Roman" w:hAnsi="Bookman Old Style" w:cs="Times New Roman"/>
+          <w:color w:val="000000"/>
+          <w:sz w:val="24"/>
+          <w:szCs w:val="24"/>
+        </w:rPr>
+        <w:t> </w:t>
+      </w:r>
+    </w:p>
+    <w:p>
+      <w:pPr>
+        <w:shd w:val="clear" w:color="auto" w:fill="FFFFFF"/>
+        <w:spacing w:after="0" w:line="240" w:lineRule="auto"/>
+        <w:rPr>
+          <w:rFonts w:ascii="Bookman Old Style" w:eastAsia="Times New Roman" w:hAnsi="Bookman Old Style" w:cs="Times New Roman"/>
+          <w:color w:val="000000"/>
+          <w:sz w:val="24"/>
+          <w:szCs w:val="24"/>
+        </w:rPr>
+      </w:pPr>
+      <w:r>
+        <w:rPr>
+          <w:rFonts w:ascii="Bookman Old Style" w:eastAsia="Times New Roman" w:hAnsi="Bookman Old Style" w:cs="Times New Roman"/>
+          <w:color w:val="000000"/>
+          <w:sz w:val="24"/>
+          <w:szCs w:val="24"/>
+        </w:rPr>
+        <w:t xml:space="preserve">4. </w:t>
+      </w:r>
+      <w:proofErr w:type="gramStart"/>
+      <w:r>
+        <w:rPr>
+          <w:rFonts w:ascii="Bookman Old Style" w:eastAsia="Times New Roman" w:hAnsi="Bookman Old Style" w:cs="Times New Roman"/>
+          <w:color w:val="000000"/>
+          <w:sz w:val="24"/>
+          <w:szCs w:val="24"/>
+        </w:rPr>
+        <w:t>Was</w:t>
+      </w:r>
+      <w:proofErr w:type="gramEnd"/>
+      <w:r>
+        <w:rPr>
+          <w:rFonts w:ascii="Bookman Old Style" w:eastAsia="Times New Roman" w:hAnsi="Bookman Old Style" w:cs="Times New Roman"/>
+          <w:color w:val="000000"/>
+          <w:sz w:val="24"/>
+          <w:szCs w:val="24"/>
+        </w:rPr>
+        <w:t xml:space="preserve"> the Solutions for subtasks verified by the </w:t>
+      </w:r>
+      <w:proofErr w:type="spellStart"/>
+      <w:r>
+        <w:rPr>
+          <w:rFonts w:ascii="Bookman Old Style" w:eastAsia="Times New Roman" w:hAnsi="Bookman Old Style" w:cs="Times New Roman"/>
+          <w:color w:val="000000"/>
+          <w:sz w:val="24"/>
+          <w:szCs w:val="24"/>
+        </w:rPr>
+        <w:t>quadcopter</w:t>
+      </w:r>
+      <w:proofErr w:type="spellEnd"/>
+      <w:r>
+        <w:rPr>
+          <w:rFonts w:ascii="Bookman Old Style" w:eastAsia="Times New Roman" w:hAnsi="Bookman Old Style" w:cs="Times New Roman"/>
+          <w:color w:val="000000"/>
+          <w:sz w:val="24"/>
+          <w:szCs w:val="24"/>
+        </w:rPr>
+        <w:t> </w:t>
+      </w:r>
+      <w:proofErr w:type="spellStart"/>
+      <w:r>
+        <w:rPr>
+          <w:rFonts w:ascii="Bookman Old Style" w:eastAsia="Times New Roman" w:hAnsi="Bookman Old Style" w:cs="Times New Roman"/>
+          <w:color w:val="000000"/>
+          <w:sz w:val="24"/>
+          <w:szCs w:val="24"/>
+        </w:rPr>
+        <w:t>testbed</w:t>
+      </w:r>
+      <w:proofErr w:type="spellEnd"/>
+      <w:r>
+        <w:rPr>
+          <w:rFonts w:ascii="Bookman Old Style" w:eastAsia="Times New Roman" w:hAnsi="Bookman Old Style" w:cs="Times New Roman"/>
+          <w:color w:val="000000"/>
+          <w:sz w:val="24"/>
+          <w:szCs w:val="24"/>
+        </w:rPr>
+        <w:t> or by the setup described in III-C.1 (probably in Fig 3.a)? Please mention accordingly.</w:t>
+      </w:r>
+    </w:p>
+    <w:p>
+      <w:pPr>
+        <w:shd w:val="clear" w:color="auto" w:fill="FFFFFF"/>
+        <w:spacing w:after="0" w:line="240" w:lineRule="auto"/>
+        <w:rPr>
+          <w:rFonts w:ascii="Bookman Old Style" w:eastAsia="Times New Roman" w:hAnsi="Bookman Old Style" w:cs="Times New Roman"/>
+          <w:color w:val="000000"/>
+          <w:sz w:val="24"/>
+          <w:szCs w:val="24"/>
+        </w:rPr>
+      </w:pPr>
+      <w:r>
+        <w:rPr>
+          <w:rFonts w:ascii="Bookman Old Style" w:eastAsia="Times New Roman" w:hAnsi="Bookman Old Style" w:cs="Times New Roman"/>
+          <w:color w:val="000000"/>
+          <w:sz w:val="24"/>
+          <w:szCs w:val="24"/>
+        </w:rPr>
+        <w:t> </w:t>
+      </w:r>
+    </w:p>
+    <w:p>
+      <w:pPr>
+        <w:shd w:val="clear" w:color="auto" w:fill="FFFFFF"/>
+        <w:spacing w:after="0" w:line="240" w:lineRule="auto"/>
+        <w:rPr>
+          <w:rFonts w:ascii="Bookman Old Style" w:eastAsia="Times New Roman" w:hAnsi="Bookman Old Style" w:cs="Times New Roman"/>
+          <w:color w:val="000000"/>
+          <w:sz w:val="24"/>
+          <w:szCs w:val="24"/>
+        </w:rPr>
+      </w:pPr>
+      <w:r>
+        <w:rPr>
+          <w:rFonts w:ascii="Bookman Old Style" w:eastAsia="Times New Roman" w:hAnsi="Bookman Old Style" w:cs="Times New Roman"/>
+          <w:color w:val="000000"/>
+          <w:sz w:val="24"/>
+          <w:szCs w:val="24"/>
+        </w:rPr>
+        <w:t>5. Several corrections:</w:t>
+      </w:r>
+    </w:p>
+    <w:p>
+      <w:pPr>
+        <w:shd w:val="clear" w:color="auto" w:fill="FFFFFF"/>
+        <w:spacing w:after="0" w:line="240" w:lineRule="auto"/>
+        <w:rPr>
+          <w:rFonts w:ascii="Bookman Old Style" w:eastAsia="Times New Roman" w:hAnsi="Bookman Old Style" w:cs="Times New Roman"/>
+          <w:color w:val="000000"/>
+          <w:sz w:val="24"/>
+          <w:szCs w:val="24"/>
+        </w:rPr>
+      </w:pPr>
+      <w:r>
+        <w:rPr>
+          <w:rFonts w:ascii="Bookman Old Style" w:eastAsia="Times New Roman" w:hAnsi="Bookman Old Style" w:cs="Times New Roman"/>
+          <w:color w:val="000000"/>
+          <w:sz w:val="24"/>
+          <w:szCs w:val="24"/>
+        </w:rPr>
+        <w:t>- Section III, 2nd paragraph: "ravel" should be "travel"</w:t>
+      </w:r>
+    </w:p>
+    <w:p>
+      <w:pPr>
+        <w:shd w:val="clear" w:color="auto" w:fill="FFFFFF"/>
+        <w:spacing w:after="0" w:line="240" w:lineRule="auto"/>
+        <w:rPr>
+          <w:rFonts w:ascii="Bookman Old Style" w:eastAsia="Times New Roman" w:hAnsi="Bookman Old Style" w:cs="Times New Roman"/>
+          <w:color w:val="000000"/>
+          <w:sz w:val="24"/>
+          <w:szCs w:val="24"/>
+        </w:rPr>
+      </w:pPr>
+      <w:r>
+        <w:rPr>
+          <w:rFonts w:ascii="Bookman Old Style" w:eastAsia="Times New Roman" w:hAnsi="Bookman Old Style" w:cs="Times New Roman"/>
+          <w:color w:val="000000"/>
+          <w:sz w:val="24"/>
+          <w:szCs w:val="24"/>
+        </w:rPr>
+        <w:t>- In Section V, figure numbers have been misplaced. "Fig-6" should be "Fig-5", "Fig-7" should be "Fig-6" and "Fig-8" should be "Fig-7",</w:t>
+      </w:r>
+    </w:p>
+    <w:p>
+      <w:pPr>
+        <w:shd w:val="clear" w:color="auto" w:fill="FFFFFF"/>
+        <w:spacing w:after="0" w:line="240" w:lineRule="auto"/>
+        <w:rPr>
+          <w:rFonts w:ascii="Bookman Old Style" w:eastAsia="Times New Roman" w:hAnsi="Bookman Old Style" w:cs="Times New Roman"/>
+          <w:color w:val="000000"/>
+          <w:sz w:val="24"/>
+          <w:szCs w:val="24"/>
+        </w:rPr>
+      </w:pPr>
+    </w:p>
+    <w:p>
+      <w:pPr>
+        <w:shd w:val="clear" w:color="auto" w:fill="FFFFFF"/>
+        <w:spacing w:after="0" w:line="240" w:lineRule="auto"/>
+        <w:rPr>
+          <w:rFonts w:ascii="Bookman Old Style" w:eastAsia="Times New Roman" w:hAnsi="Bookman Old Style" w:cs="Times New Roman"/>
+          <w:color w:val="000000"/>
+          <w:sz w:val="24"/>
+          <w:szCs w:val="24"/>
+        </w:rPr>
+      </w:pPr>
+      <w:proofErr w:type="gramStart"/>
+      <w:r>
+        <w:rPr>
+          <w:rFonts w:ascii="Bookman Old Style" w:eastAsia="Times New Roman" w:hAnsi="Bookman Old Style" w:cs="Times New Roman"/>
+          <w:color w:val="000000"/>
+          <w:sz w:val="24"/>
+          <w:szCs w:val="24"/>
+        </w:rPr>
+        <w:t>Ans.)</w:t>
+      </w:r>
+      <w:proofErr w:type="gramEnd"/>
+      <w:r>
+        <w:rPr>
+          <w:rFonts w:ascii="Bookman Old Style" w:eastAsia="Times New Roman" w:hAnsi="Bookman Old Style" w:cs="Times New Roman"/>
+          <w:color w:val="000000"/>
+          <w:sz w:val="24"/>
+          <w:szCs w:val="24"/>
+        </w:rPr>
+        <w:t xml:space="preserve"> </w:t>
+      </w:r>
+      <w:proofErr w:type="gramStart"/>
+      <w:r>
+        <w:rPr>
+          <w:rFonts w:ascii="Bookman Old Style" w:eastAsia="Times New Roman" w:hAnsi="Bookman Old Style" w:cs="Times New Roman"/>
+          <w:color w:val="000000"/>
+          <w:sz w:val="24"/>
+          <w:szCs w:val="24"/>
+        </w:rPr>
+        <w:t>Done the specified changes.</w:t>
+      </w:r>
+      <w:proofErr w:type="gramEnd"/>
+    </w:p>
+    <w:p>
+      <w:pPr>
+        <w:shd w:val="clear" w:color="auto" w:fill="FFFFFF"/>
+        <w:spacing w:after="0" w:line="240" w:lineRule="auto"/>
+        <w:rPr>
+          <w:rFonts w:ascii="Bookman Old Style" w:eastAsia="Times New Roman" w:hAnsi="Bookman Old Style" w:cs="Times New Roman"/>
+          <w:color w:val="000000"/>
+          <w:sz w:val="24"/>
+          <w:szCs w:val="24"/>
+        </w:rPr>
+      </w:pPr>
+      <w:r>
+        <w:rPr>
+          <w:rFonts w:ascii="Bookman Old Style" w:eastAsia="Times New Roman" w:hAnsi="Bookman Old Style" w:cs="Times New Roman"/>
+          <w:color w:val="000000"/>
+          <w:sz w:val="24"/>
+          <w:szCs w:val="24"/>
+        </w:rPr>
+        <w:t> </w:t>
+      </w:r>
+    </w:p>
+    <w:p>
+      <w:pPr>
+        <w:shd w:val="clear" w:color="auto" w:fill="FFFFFF"/>
+        <w:spacing w:after="120" w:line="240" w:lineRule="auto"/>
+        <w:rPr>
+          <w:rFonts w:ascii="Bookman Old Style" w:eastAsia="Times New Roman" w:hAnsi="Bookman Old Style" w:cs="Times New Roman"/>
+          <w:b/>
+          <w:bCs/>
+          <w:color w:val="000000"/>
+          <w:sz w:val="24"/>
+          <w:szCs w:val="24"/>
+          <w:u w:val="single"/>
+        </w:rPr>
+      </w:pPr>
+    </w:p>
+    <w:p>
+      <w:pPr>
+        <w:shd w:val="clear" w:color="auto" w:fill="FFFFFF"/>
+        <w:spacing w:after="120" w:line="240" w:lineRule="auto"/>
+        <w:rPr>
+          <w:rFonts w:ascii="Bookman Old Style" w:eastAsia="Times New Roman" w:hAnsi="Bookman Old Style" w:cs="Times New Roman"/>
+          <w:b/>
+          <w:bCs/>
+          <w:color w:val="000000"/>
+          <w:sz w:val="24"/>
+          <w:szCs w:val="24"/>
+          <w:u w:val="single"/>
+        </w:rPr>
+      </w:pPr>
+    </w:p>
+    <w:p>
+      <w:pPr>
+        <w:shd w:val="clear" w:color="auto" w:fill="FFFFFF"/>
+        <w:spacing w:after="120" w:line="240" w:lineRule="auto"/>
+        <w:rPr>
+          <w:rFonts w:ascii="Bookman Old Style" w:eastAsia="Times New Roman" w:hAnsi="Bookman Old Style" w:cs="Times New Roman"/>
+          <w:b/>
+          <w:bCs/>
+          <w:color w:val="000000"/>
+          <w:sz w:val="24"/>
+          <w:szCs w:val="24"/>
+          <w:u w:val="single"/>
+        </w:rPr>
+      </w:pPr>
+    </w:p>
+    <w:p>
+      <w:pPr>
+        <w:shd w:val="clear" w:color="auto" w:fill="FFFFFF"/>
+        <w:spacing w:after="120" w:line="240" w:lineRule="auto"/>
+        <w:rPr>
+          <w:rFonts w:ascii="Bookman Old Style" w:eastAsia="Times New Roman" w:hAnsi="Bookman Old Style" w:cs="Times New Roman"/>
+          <w:b/>
+          <w:bCs/>
+          <w:color w:val="000000"/>
+          <w:sz w:val="24"/>
+          <w:szCs w:val="24"/>
+          <w:u w:val="single"/>
+        </w:rPr>
+      </w:pPr>
+    </w:p>
+    <w:p>
+      <w:pPr>
+        <w:shd w:val="clear" w:color="auto" w:fill="FFFFFF"/>
+        <w:spacing w:after="120" w:line="240" w:lineRule="auto"/>
+        <w:rPr>
+          <w:rFonts w:ascii="Bookman Old Style" w:eastAsia="Times New Roman" w:hAnsi="Bookman Old Style" w:cs="Times New Roman"/>
+          <w:b/>
+          <w:bCs/>
+          <w:color w:val="000000"/>
+          <w:sz w:val="24"/>
+          <w:szCs w:val="24"/>
+          <w:u w:val="single"/>
+        </w:rPr>
+      </w:pPr>
+    </w:p>
+    <w:p>
+      <w:pPr>
+        <w:shd w:val="clear" w:color="auto" w:fill="FFFFFF"/>
+        <w:spacing w:after="120" w:line="240" w:lineRule="auto"/>
+        <w:rPr>
+          <w:rFonts w:ascii="Bookman Old Style" w:eastAsia="Times New Roman" w:hAnsi="Bookman Old Style" w:cs="Times New Roman"/>
+          <w:b/>
+          <w:bCs/>
+          <w:color w:val="000000"/>
+          <w:sz w:val="24"/>
+          <w:szCs w:val="24"/>
+          <w:u w:val="single"/>
+        </w:rPr>
+      </w:pPr>
+    </w:p>
+    <w:p>
+      <w:pPr>
+        <w:shd w:val="clear" w:color="auto" w:fill="FFFFFF"/>
+        <w:spacing w:after="120" w:line="240" w:lineRule="auto"/>
+        <w:rPr>
+          <w:rFonts w:ascii="Bookman Old Style" w:eastAsia="Times New Roman" w:hAnsi="Bookman Old Style" w:cs="Times New Roman"/>
+          <w:b/>
+          <w:bCs/>
+          <w:color w:val="000000"/>
+          <w:sz w:val="24"/>
+          <w:szCs w:val="24"/>
+          <w:u w:val="single"/>
+        </w:rPr>
+      </w:pPr>
+    </w:p>
+    <w:p>
+      <w:pPr>
+        <w:shd w:val="clear" w:color="auto" w:fill="FFFFFF"/>
+        <w:spacing w:after="120" w:line="240" w:lineRule="auto"/>
+        <w:rPr>
+          <w:rFonts w:ascii="Bookman Old Style" w:eastAsia="Times New Roman" w:hAnsi="Bookman Old Style" w:cs="Times New Roman"/>
+          <w:b/>
+          <w:bCs/>
+          <w:color w:val="000000"/>
+          <w:sz w:val="24"/>
+          <w:szCs w:val="24"/>
+          <w:u w:val="single"/>
+        </w:rPr>
+      </w:pPr>
+    </w:p>
+    <w:p>
+      <w:pPr>
+        <w:shd w:val="clear" w:color="auto" w:fill="FFFFFF"/>
+        <w:spacing w:after="120" w:line="240" w:lineRule="auto"/>
+        <w:rPr>
+          <w:rFonts w:ascii="Bookman Old Style" w:eastAsia="Times New Roman" w:hAnsi="Bookman Old Style" w:cs="Times New Roman"/>
+          <w:b/>
+          <w:bCs/>
+          <w:color w:val="000000"/>
+          <w:sz w:val="24"/>
+          <w:szCs w:val="24"/>
+          <w:u w:val="single"/>
+        </w:rPr>
+      </w:pPr>
+    </w:p>
+    <w:p>
+      <w:pPr>
+        <w:shd w:val="clear" w:color="auto" w:fill="FFFFFF"/>
+        <w:spacing w:after="120" w:line="240" w:lineRule="auto"/>
+        <w:rPr>
+          <w:rFonts w:ascii="Bookman Old Style" w:eastAsia="Times New Roman" w:hAnsi="Bookman Old Style" w:cs="Times New Roman"/>
+          <w:b/>
+          <w:bCs/>
+          <w:color w:val="000000"/>
+          <w:sz w:val="24"/>
+          <w:szCs w:val="24"/>
+          <w:u w:val="single"/>
+        </w:rPr>
+      </w:pPr>
+    </w:p>
+    <w:p>
+      <w:pPr>
+        <w:shd w:val="clear" w:color="auto" w:fill="FFFFFF"/>
+        <w:spacing w:after="120" w:line="240" w:lineRule="auto"/>
+        <w:rPr>
+          <w:rFonts w:ascii="Bookman Old Style" w:eastAsia="Times New Roman" w:hAnsi="Bookman Old Style" w:cs="Times New Roman"/>
+          <w:b/>
+          <w:bCs/>
+          <w:color w:val="000000"/>
+          <w:sz w:val="24"/>
+          <w:szCs w:val="24"/>
+          <w:u w:val="single"/>
+        </w:rPr>
+      </w:pPr>
+    </w:p>
+    <w:p>
+      <w:pPr>
+        <w:shd w:val="clear" w:color="auto" w:fill="FFFFFF"/>
+        <w:spacing w:after="120" w:line="240" w:lineRule="auto"/>
+        <w:rPr>
+          <w:rFonts w:ascii="Bookman Old Style" w:eastAsia="Times New Roman" w:hAnsi="Bookman Old Style" w:cs="Times New Roman"/>
+          <w:b/>
+          <w:bCs/>
+          <w:color w:val="000000"/>
+          <w:sz w:val="24"/>
+          <w:szCs w:val="24"/>
+          <w:u w:val="single"/>
+        </w:rPr>
+      </w:pPr>
+    </w:p>
+    <w:p>
+      <w:pPr>
+        <w:shd w:val="clear" w:color="auto" w:fill="FFFFFF"/>
+        <w:spacing w:after="120" w:line="240" w:lineRule="auto"/>
+        <w:rPr>
+          <w:rFonts w:ascii="Bookman Old Style" w:eastAsia="Times New Roman" w:hAnsi="Bookman Old Style" w:cs="Times New Roman"/>
+          <w:b/>
+          <w:bCs/>
+          <w:color w:val="000000"/>
+          <w:sz w:val="24"/>
+          <w:szCs w:val="24"/>
+          <w:u w:val="single"/>
+        </w:rPr>
+      </w:pPr>
+    </w:p>
+    <w:p>
+      <w:pPr>
+        <w:shd w:val="clear" w:color="auto" w:fill="FFFFFF"/>
+        <w:spacing w:after="120" w:line="240" w:lineRule="auto"/>
+        <w:rPr>
+          <w:rFonts w:ascii="Bookman Old Style" w:eastAsia="Times New Roman" w:hAnsi="Bookman Old Style" w:cs="Times New Roman"/>
+          <w:b/>
+          <w:bCs/>
+          <w:color w:val="000000"/>
+          <w:sz w:val="24"/>
+          <w:szCs w:val="24"/>
+          <w:u w:val="single"/>
+        </w:rPr>
+      </w:pPr>
+    </w:p>
+    <w:p>
+      <w:pPr>
+        <w:shd w:val="clear" w:color="auto" w:fill="FFFFFF"/>
+        <w:spacing w:after="120" w:line="240" w:lineRule="auto"/>
+        <w:rPr>
+          <w:rFonts w:ascii="Bookman Old Style" w:eastAsia="Times New Roman" w:hAnsi="Bookman Old Style" w:cs="Times New Roman"/>
+          <w:color w:val="000000"/>
+          <w:sz w:val="24"/>
+          <w:szCs w:val="24"/>
+        </w:rPr>
+      </w:pPr>
+      <w:r>
+        <w:rPr>
+          <w:rFonts w:ascii="Bookman Old Style" w:eastAsia="Times New Roman" w:hAnsi="Bookman Old Style" w:cs="Times New Roman"/>
+          <w:b/>
+          <w:bCs/>
+          <w:color w:val="000000"/>
+          <w:sz w:val="24"/>
+          <w:szCs w:val="24"/>
+          <w:u w:val="single"/>
+        </w:rPr>
+        <w:lastRenderedPageBreak/>
+        <w:t>Reviewer</w:t>
+      </w:r>
+      <w:proofErr w:type="gramStart"/>
+      <w:r>
+        <w:rPr>
+          <w:rFonts w:ascii="Bookman Old Style" w:eastAsia="Times New Roman" w:hAnsi="Bookman Old Style" w:cs="Times New Roman"/>
+          <w:b/>
+          <w:bCs/>
+          <w:color w:val="000000"/>
+          <w:sz w:val="24"/>
+          <w:szCs w:val="24"/>
+          <w:u w:val="single"/>
+        </w:rPr>
+        <w:t>  2</w:t>
+      </w:r>
+      <w:proofErr w:type="gramEnd"/>
+    </w:p>
+    <w:p>
+      <w:pPr>
+        <w:shd w:val="clear" w:color="auto" w:fill="FFFFFF"/>
+        <w:spacing w:after="0" w:line="240" w:lineRule="auto"/>
+        <w:rPr>
+          <w:rFonts w:ascii="Bookman Old Style" w:eastAsia="Times New Roman" w:hAnsi="Bookman Old Style" w:cs="Times New Roman"/>
+          <w:color w:val="000000"/>
+          <w:sz w:val="24"/>
+          <w:szCs w:val="24"/>
+        </w:rPr>
+      </w:pPr>
+      <w:r>
+        <w:rPr>
+          <w:rFonts w:ascii="Bookman Old Style" w:eastAsia="Times New Roman" w:hAnsi="Bookman Old Style" w:cs="Times New Roman"/>
+          <w:color w:val="000000"/>
+          <w:sz w:val="24"/>
+          <w:szCs w:val="24"/>
+        </w:rPr>
+        <w:t>The authors exploit wireless power transfer technology and robot control of unmanned vehicles to benefit low-energy wireless sensor network. The approach combines sensor network energy replenishment with efficient delivery of sensor data to the sink. The UV path is planned to visit each wireless sensor node.</w:t>
+      </w:r>
+    </w:p>
+    <w:p>
+      <w:pPr>
+        <w:shd w:val="clear" w:color="auto" w:fill="FFFFFF"/>
+        <w:spacing w:after="0" w:line="240" w:lineRule="auto"/>
+        <w:rPr>
+          <w:rFonts w:ascii="Bookman Old Style" w:eastAsia="Times New Roman" w:hAnsi="Bookman Old Style" w:cs="Times New Roman"/>
+          <w:color w:val="000000"/>
+          <w:sz w:val="24"/>
+          <w:szCs w:val="24"/>
+        </w:rPr>
+      </w:pPr>
+      <w:r>
+        <w:rPr>
+          <w:rFonts w:ascii="Bookman Old Style" w:eastAsia="Times New Roman" w:hAnsi="Bookman Old Style" w:cs="Times New Roman"/>
+          <w:color w:val="000000"/>
+          <w:sz w:val="24"/>
+          <w:szCs w:val="24"/>
+        </w:rPr>
+        <w:t> </w:t>
+      </w:r>
+    </w:p>
+    <w:p>
+      <w:pPr>
+        <w:shd w:val="clear" w:color="auto" w:fill="FFFFFF"/>
+        <w:spacing w:after="0" w:line="240" w:lineRule="auto"/>
+        <w:rPr>
+          <w:rFonts w:ascii="Bookman Old Style" w:eastAsia="Times New Roman" w:hAnsi="Bookman Old Style" w:cs="Times New Roman"/>
+          <w:color w:val="000000"/>
+          <w:sz w:val="24"/>
+          <w:szCs w:val="24"/>
+        </w:rPr>
+      </w:pPr>
+      <w:r>
+        <w:rPr>
+          <w:rFonts w:ascii="Bookman Old Style" w:eastAsia="Times New Roman" w:hAnsi="Bookman Old Style" w:cs="Times New Roman"/>
+          <w:color w:val="000000"/>
+          <w:sz w:val="24"/>
+          <w:szCs w:val="24"/>
+        </w:rPr>
+        <w:t>This is an interesting problem. However, the optimization problem on energy efficiency of the system should be better formulated. The paper shows preliminary experiment design and the simulation results. It will be good to show the experiment results. The abstract and the conclusion seem to be written in a rush and modifications are needed. Where is Fig. 8 that is mentioned?</w:t>
+      </w:r>
+    </w:p>
+    <w:p>
+      <w:pPr>
+        <w:shd w:val="clear" w:color="auto" w:fill="FFFFFF"/>
+        <w:spacing w:after="0" w:line="240" w:lineRule="auto"/>
+        <w:rPr>
+          <w:rFonts w:ascii="Bookman Old Style" w:eastAsia="Times New Roman" w:hAnsi="Bookman Old Style" w:cs="Times New Roman"/>
+          <w:color w:val="000000"/>
+          <w:sz w:val="24"/>
+          <w:szCs w:val="24"/>
+        </w:rPr>
+      </w:pPr>
+    </w:p>
+    <w:p>
+      <w:pPr>
+        <w:shd w:val="clear" w:color="auto" w:fill="FFFFFF"/>
+        <w:spacing w:after="0" w:line="240" w:lineRule="auto"/>
+        <w:rPr>
+          <w:rFonts w:ascii="Bookman Old Style" w:eastAsia="Times New Roman" w:hAnsi="Bookman Old Style" w:cs="Times New Roman"/>
+          <w:color w:val="000000"/>
+          <w:sz w:val="24"/>
+          <w:szCs w:val="24"/>
+        </w:rPr>
+      </w:pPr>
+      <w:proofErr w:type="gramStart"/>
+      <w:r>
+        <w:rPr>
+          <w:rFonts w:ascii="Bookman Old Style" w:eastAsia="Times New Roman" w:hAnsi="Bookman Old Style" w:cs="Times New Roman"/>
+          <w:color w:val="000000"/>
+          <w:sz w:val="24"/>
+          <w:szCs w:val="24"/>
+        </w:rPr>
+        <w:t>Ans.)</w:t>
+      </w:r>
+      <w:proofErr w:type="gramEnd"/>
+      <w:r>
+        <w:rPr>
+          <w:rFonts w:ascii="Bookman Old Style" w:eastAsia="Times New Roman" w:hAnsi="Bookman Old Style" w:cs="Times New Roman"/>
+          <w:color w:val="000000"/>
+          <w:sz w:val="24"/>
+          <w:szCs w:val="24"/>
+        </w:rPr>
+        <w:t xml:space="preserve"> </w:t>
+      </w:r>
+      <w:proofErr w:type="gramStart"/>
+      <w:r>
+        <w:rPr>
+          <w:rFonts w:ascii="Bookman Old Style" w:eastAsia="Times New Roman" w:hAnsi="Bookman Old Style" w:cs="Times New Roman"/>
+          <w:color w:val="000000"/>
+          <w:sz w:val="24"/>
+          <w:szCs w:val="24"/>
+        </w:rPr>
+        <w:t>Done the specified changes.</w:t>
+      </w:r>
+      <w:proofErr w:type="gramEnd"/>
+    </w:p>
+    <w:p>
+      <w:pPr>
+        <w:shd w:val="clear" w:color="auto" w:fill="FFFFFF"/>
+        <w:spacing w:after="0" w:line="240" w:lineRule="auto"/>
+        <w:rPr>
+          <w:rFonts w:ascii="Bookman Old Style" w:eastAsia="Times New Roman" w:hAnsi="Bookman Old Style" w:cs="Times New Roman"/>
+          <w:color w:val="000000"/>
+          <w:sz w:val="24"/>
+          <w:szCs w:val="24"/>
+        </w:rPr>
+      </w:pPr>
+      <w:r>
+        <w:rPr>
+          <w:rFonts w:ascii="Bookman Old Style" w:eastAsia="Times New Roman" w:hAnsi="Bookman Old Style" w:cs="Times New Roman"/>
+          <w:b/>
+          <w:bCs/>
+          <w:color w:val="000000"/>
+          <w:sz w:val="24"/>
+          <w:szCs w:val="24"/>
+        </w:rPr>
+        <w:t> </w:t>
+      </w:r>
+    </w:p>
+    <w:p>
+      <w:pPr>
+        <w:shd w:val="clear" w:color="auto" w:fill="FFFFFF"/>
+        <w:spacing w:after="120" w:line="240" w:lineRule="auto"/>
+        <w:rPr>
+          <w:rFonts w:ascii="Bookman Old Style" w:eastAsia="Times New Roman" w:hAnsi="Bookman Old Style" w:cs="Times New Roman"/>
+          <w:b/>
+          <w:bCs/>
+          <w:color w:val="000000"/>
+          <w:sz w:val="24"/>
+          <w:szCs w:val="24"/>
+          <w:u w:val="single"/>
+        </w:rPr>
+      </w:pPr>
+    </w:p>
+    <w:p>
+      <w:pPr>
+        <w:shd w:val="clear" w:color="auto" w:fill="FFFFFF"/>
+        <w:spacing w:after="120" w:line="240" w:lineRule="auto"/>
+        <w:rPr>
+          <w:rFonts w:ascii="Bookman Old Style" w:eastAsia="Times New Roman" w:hAnsi="Bookman Old Style" w:cs="Times New Roman"/>
+          <w:b/>
+          <w:bCs/>
+          <w:color w:val="000000"/>
+          <w:sz w:val="24"/>
+          <w:szCs w:val="24"/>
+          <w:u w:val="single"/>
+        </w:rPr>
+      </w:pPr>
+    </w:p>
+    <w:p>
+      <w:pPr>
+        <w:shd w:val="clear" w:color="auto" w:fill="FFFFFF"/>
+        <w:spacing w:after="120" w:line="240" w:lineRule="auto"/>
+        <w:rPr>
+          <w:rFonts w:ascii="Bookman Old Style" w:eastAsia="Times New Roman" w:hAnsi="Bookman Old Style" w:cs="Times New Roman"/>
+          <w:b/>
+          <w:bCs/>
+          <w:color w:val="000000"/>
+          <w:sz w:val="24"/>
+          <w:szCs w:val="24"/>
+          <w:u w:val="single"/>
+        </w:rPr>
+      </w:pPr>
+    </w:p>
+    <w:p>
+      <w:pPr>
+        <w:shd w:val="clear" w:color="auto" w:fill="FFFFFF"/>
+        <w:spacing w:after="120" w:line="240" w:lineRule="auto"/>
+        <w:rPr>
+          <w:rFonts w:ascii="Bookman Old Style" w:eastAsia="Times New Roman" w:hAnsi="Bookman Old Style" w:cs="Times New Roman"/>
+          <w:b/>
+          <w:bCs/>
+          <w:color w:val="000000"/>
+          <w:sz w:val="24"/>
+          <w:szCs w:val="24"/>
+          <w:u w:val="single"/>
+        </w:rPr>
+      </w:pPr>
+    </w:p>
+    <w:p>
+      <w:pPr>
+        <w:shd w:val="clear" w:color="auto" w:fill="FFFFFF"/>
+        <w:spacing w:after="120" w:line="240" w:lineRule="auto"/>
+        <w:rPr>
+          <w:rFonts w:ascii="Bookman Old Style" w:eastAsia="Times New Roman" w:hAnsi="Bookman Old Style" w:cs="Times New Roman"/>
+          <w:b/>
+          <w:bCs/>
+          <w:color w:val="000000"/>
+          <w:sz w:val="24"/>
+          <w:szCs w:val="24"/>
+          <w:u w:val="single"/>
+        </w:rPr>
+      </w:pPr>
+    </w:p>
+    <w:p>
+      <w:pPr>
+        <w:shd w:val="clear" w:color="auto" w:fill="FFFFFF"/>
+        <w:spacing w:after="120" w:line="240" w:lineRule="auto"/>
+        <w:rPr>
+          <w:rFonts w:ascii="Bookman Old Style" w:eastAsia="Times New Roman" w:hAnsi="Bookman Old Style" w:cs="Times New Roman"/>
+          <w:b/>
+          <w:bCs/>
+          <w:color w:val="000000"/>
+          <w:sz w:val="24"/>
+          <w:szCs w:val="24"/>
+          <w:u w:val="single"/>
+        </w:rPr>
+      </w:pPr>
+    </w:p>
+    <w:p>
+      <w:pPr>
+        <w:shd w:val="clear" w:color="auto" w:fill="FFFFFF"/>
+        <w:spacing w:after="120" w:line="240" w:lineRule="auto"/>
+        <w:rPr>
+          <w:rFonts w:ascii="Bookman Old Style" w:eastAsia="Times New Roman" w:hAnsi="Bookman Old Style" w:cs="Times New Roman"/>
+          <w:b/>
+          <w:bCs/>
+          <w:color w:val="000000"/>
+          <w:sz w:val="24"/>
+          <w:szCs w:val="24"/>
+          <w:u w:val="single"/>
+        </w:rPr>
+      </w:pPr>
+    </w:p>
+    <w:p>
+      <w:pPr>
+        <w:shd w:val="clear" w:color="auto" w:fill="FFFFFF"/>
+        <w:spacing w:after="120" w:line="240" w:lineRule="auto"/>
+        <w:rPr>
+          <w:rFonts w:ascii="Bookman Old Style" w:eastAsia="Times New Roman" w:hAnsi="Bookman Old Style" w:cs="Times New Roman"/>
+          <w:b/>
+          <w:bCs/>
+          <w:color w:val="000000"/>
+          <w:sz w:val="24"/>
+          <w:szCs w:val="24"/>
+          <w:u w:val="single"/>
+        </w:rPr>
+      </w:pPr>
+    </w:p>
+    <w:p>
+      <w:pPr>
+        <w:shd w:val="clear" w:color="auto" w:fill="FFFFFF"/>
+        <w:spacing w:after="120" w:line="240" w:lineRule="auto"/>
+        <w:rPr>
+          <w:rFonts w:ascii="Bookman Old Style" w:eastAsia="Times New Roman" w:hAnsi="Bookman Old Style" w:cs="Times New Roman"/>
+          <w:b/>
+          <w:bCs/>
+          <w:color w:val="000000"/>
+          <w:sz w:val="24"/>
+          <w:szCs w:val="24"/>
+          <w:u w:val="single"/>
+        </w:rPr>
+      </w:pPr>
+    </w:p>
+    <w:p>
+      <w:pPr>
+        <w:shd w:val="clear" w:color="auto" w:fill="FFFFFF"/>
+        <w:spacing w:after="120" w:line="240" w:lineRule="auto"/>
+        <w:rPr>
+          <w:rFonts w:ascii="Bookman Old Style" w:eastAsia="Times New Roman" w:hAnsi="Bookman Old Style" w:cs="Times New Roman"/>
+          <w:b/>
+          <w:bCs/>
+          <w:color w:val="000000"/>
+          <w:sz w:val="24"/>
+          <w:szCs w:val="24"/>
+          <w:u w:val="single"/>
+        </w:rPr>
+      </w:pPr>
+    </w:p>
+    <w:p>
+      <w:pPr>
+        <w:shd w:val="clear" w:color="auto" w:fill="FFFFFF"/>
+        <w:spacing w:after="120" w:line="240" w:lineRule="auto"/>
+        <w:rPr>
+          <w:rFonts w:ascii="Bookman Old Style" w:eastAsia="Times New Roman" w:hAnsi="Bookman Old Style" w:cs="Times New Roman"/>
+          <w:b/>
+          <w:bCs/>
+          <w:color w:val="000000"/>
+          <w:sz w:val="24"/>
+          <w:szCs w:val="24"/>
+          <w:u w:val="single"/>
+        </w:rPr>
+      </w:pPr>
+    </w:p>
+    <w:p>
+      <w:pPr>
+        <w:shd w:val="clear" w:color="auto" w:fill="FFFFFF"/>
+        <w:spacing w:after="120" w:line="240" w:lineRule="auto"/>
+        <w:rPr>
+          <w:rFonts w:ascii="Bookman Old Style" w:eastAsia="Times New Roman" w:hAnsi="Bookman Old Style" w:cs="Times New Roman"/>
+          <w:b/>
+          <w:bCs/>
+          <w:color w:val="000000"/>
+          <w:sz w:val="24"/>
+          <w:szCs w:val="24"/>
+          <w:u w:val="single"/>
+        </w:rPr>
+      </w:pPr>
+    </w:p>
+    <w:p>
+      <w:pPr>
+        <w:shd w:val="clear" w:color="auto" w:fill="FFFFFF"/>
+        <w:spacing w:after="120" w:line="240" w:lineRule="auto"/>
+        <w:rPr>
+          <w:rFonts w:ascii="Bookman Old Style" w:eastAsia="Times New Roman" w:hAnsi="Bookman Old Style" w:cs="Times New Roman"/>
+          <w:b/>
+          <w:bCs/>
+          <w:color w:val="000000"/>
+          <w:sz w:val="24"/>
+          <w:szCs w:val="24"/>
+          <w:u w:val="single"/>
+        </w:rPr>
+      </w:pPr>
+    </w:p>
+    <w:p>
+      <w:pPr>
+        <w:shd w:val="clear" w:color="auto" w:fill="FFFFFF"/>
+        <w:spacing w:after="120" w:line="240" w:lineRule="auto"/>
+        <w:rPr>
+          <w:rFonts w:ascii="Bookman Old Style" w:eastAsia="Times New Roman" w:hAnsi="Bookman Old Style" w:cs="Times New Roman"/>
+          <w:b/>
+          <w:bCs/>
+          <w:color w:val="000000"/>
+          <w:sz w:val="24"/>
+          <w:szCs w:val="24"/>
+          <w:u w:val="single"/>
+        </w:rPr>
+      </w:pPr>
+    </w:p>
+    <w:p>
+      <w:pPr>
+        <w:shd w:val="clear" w:color="auto" w:fill="FFFFFF"/>
+        <w:spacing w:after="120" w:line="240" w:lineRule="auto"/>
+        <w:rPr>
+          <w:rFonts w:ascii="Bookman Old Style" w:eastAsia="Times New Roman" w:hAnsi="Bookman Old Style" w:cs="Times New Roman"/>
+          <w:b/>
+          <w:bCs/>
+          <w:color w:val="000000"/>
+          <w:sz w:val="24"/>
+          <w:szCs w:val="24"/>
+          <w:u w:val="single"/>
+        </w:rPr>
+      </w:pPr>
+    </w:p>
+    <w:p>
+      <w:pPr>
+        <w:shd w:val="clear" w:color="auto" w:fill="FFFFFF"/>
+        <w:spacing w:after="120" w:line="240" w:lineRule="auto"/>
+        <w:rPr>
+          <w:rFonts w:ascii="Bookman Old Style" w:eastAsia="Times New Roman" w:hAnsi="Bookman Old Style" w:cs="Times New Roman"/>
+          <w:b/>
+          <w:bCs/>
+          <w:color w:val="000000"/>
+          <w:sz w:val="24"/>
+          <w:szCs w:val="24"/>
+          <w:u w:val="single"/>
+        </w:rPr>
+      </w:pPr>
+    </w:p>
+    <w:p>
+      <w:pPr>
+        <w:shd w:val="clear" w:color="auto" w:fill="FFFFFF"/>
+        <w:spacing w:after="120" w:line="240" w:lineRule="auto"/>
+        <w:rPr>
+          <w:rFonts w:ascii="Bookman Old Style" w:eastAsia="Times New Roman" w:hAnsi="Bookman Old Style" w:cs="Times New Roman"/>
+          <w:b/>
+          <w:bCs/>
+          <w:color w:val="000000"/>
+          <w:sz w:val="24"/>
+          <w:szCs w:val="24"/>
+          <w:u w:val="single"/>
+        </w:rPr>
+      </w:pPr>
+    </w:p>
+    <w:p>
+      <w:pPr>
+        <w:shd w:val="clear" w:color="auto" w:fill="FFFFFF"/>
+        <w:spacing w:after="120" w:line="240" w:lineRule="auto"/>
+        <w:rPr>
+          <w:rFonts w:ascii="Bookman Old Style" w:eastAsia="Times New Roman" w:hAnsi="Bookman Old Style" w:cs="Times New Roman"/>
+          <w:b/>
+          <w:bCs/>
+          <w:color w:val="000000"/>
+          <w:sz w:val="24"/>
+          <w:szCs w:val="24"/>
+          <w:u w:val="single"/>
+        </w:rPr>
+      </w:pPr>
+    </w:p>
+    <w:p>
+      <w:pPr>
+        <w:shd w:val="clear" w:color="auto" w:fill="FFFFFF"/>
+        <w:spacing w:after="120" w:line="240" w:lineRule="auto"/>
+        <w:rPr>
+          <w:rFonts w:ascii="Bookman Old Style" w:eastAsia="Times New Roman" w:hAnsi="Bookman Old Style" w:cs="Times New Roman"/>
+          <w:b/>
+          <w:bCs/>
+          <w:color w:val="000000"/>
+          <w:sz w:val="24"/>
+          <w:szCs w:val="24"/>
+          <w:u w:val="single"/>
+        </w:rPr>
+      </w:pPr>
+    </w:p>
+    <w:p>
+      <w:pPr>
+        <w:shd w:val="clear" w:color="auto" w:fill="FFFFFF"/>
+        <w:spacing w:after="120" w:line="240" w:lineRule="auto"/>
+        <w:rPr>
+          <w:rFonts w:ascii="Bookman Old Style" w:eastAsia="Times New Roman" w:hAnsi="Bookman Old Style" w:cs="Times New Roman"/>
+          <w:b/>
+          <w:bCs/>
+          <w:color w:val="000000"/>
+          <w:sz w:val="24"/>
+          <w:szCs w:val="24"/>
+          <w:u w:val="single"/>
+        </w:rPr>
+      </w:pPr>
+    </w:p>
+    <w:p>
+      <w:pPr>
+        <w:shd w:val="clear" w:color="auto" w:fill="FFFFFF"/>
+        <w:spacing w:after="120" w:line="240" w:lineRule="auto"/>
+        <w:rPr>
+          <w:rFonts w:ascii="Bookman Old Style" w:eastAsia="Times New Roman" w:hAnsi="Bookman Old Style" w:cs="Times New Roman"/>
+          <w:b/>
+          <w:bCs/>
+          <w:color w:val="000000"/>
+          <w:sz w:val="24"/>
+          <w:szCs w:val="24"/>
+          <w:u w:val="single"/>
+        </w:rPr>
+      </w:pPr>
+    </w:p>
+    <w:p>
+      <w:pPr>
+        <w:shd w:val="clear" w:color="auto" w:fill="FFFFFF"/>
+        <w:spacing w:after="120" w:line="240" w:lineRule="auto"/>
+        <w:rPr>
+          <w:rFonts w:ascii="Bookman Old Style" w:eastAsia="Times New Roman" w:hAnsi="Bookman Old Style" w:cs="Times New Roman"/>
+          <w:color w:val="000000"/>
+          <w:sz w:val="24"/>
+          <w:szCs w:val="24"/>
+        </w:rPr>
+      </w:pPr>
+      <w:r>
+        <w:rPr>
+          <w:rFonts w:ascii="Bookman Old Style" w:eastAsia="Times New Roman" w:hAnsi="Bookman Old Style" w:cs="Times New Roman"/>
+          <w:b/>
+          <w:bCs/>
+          <w:color w:val="000000"/>
+          <w:sz w:val="24"/>
+          <w:szCs w:val="24"/>
+          <w:u w:val="single"/>
+        </w:rPr>
+        <w:lastRenderedPageBreak/>
+        <w:t>Reviewer</w:t>
+      </w:r>
+      <w:proofErr w:type="gramStart"/>
+      <w:r>
+        <w:rPr>
+          <w:rFonts w:ascii="Bookman Old Style" w:eastAsia="Times New Roman" w:hAnsi="Bookman Old Style" w:cs="Times New Roman"/>
+          <w:b/>
+          <w:bCs/>
+          <w:color w:val="000000"/>
+          <w:sz w:val="24"/>
+          <w:szCs w:val="24"/>
+          <w:u w:val="single"/>
+        </w:rPr>
+        <w:t>  3</w:t>
+      </w:r>
+      <w:proofErr w:type="gramEnd"/>
+    </w:p>
+    <w:p>
+      <w:pPr>
+        <w:shd w:val="clear" w:color="auto" w:fill="FFFFFF"/>
+        <w:spacing w:after="120" w:line="240" w:lineRule="auto"/>
+        <w:rPr>
+          <w:rFonts w:ascii="Bookman Old Style" w:eastAsia="Times New Roman" w:hAnsi="Bookman Old Style" w:cs="Times New Roman"/>
+          <w:color w:val="000000"/>
+          <w:sz w:val="24"/>
+          <w:szCs w:val="24"/>
+        </w:rPr>
+      </w:pPr>
+      <w:r>
+        <w:rPr>
+          <w:rFonts w:ascii="Bookman Old Style" w:eastAsia="Times New Roman" w:hAnsi="Bookman Old Style" w:cs="Times New Roman"/>
+          <w:color w:val="000000"/>
+          <w:sz w:val="24"/>
+          <w:szCs w:val="24"/>
+        </w:rPr>
+        <w:t>-Fig. 8 is referred to at the end of the paper, but does not exist in the paper. Please add the figure or remove the discussion of it.</w:t>
+      </w:r>
+    </w:p>
+    <w:p>
+      <w:pPr>
+        <w:shd w:val="clear" w:color="auto" w:fill="FFFFFF"/>
+        <w:spacing w:after="120" w:line="240" w:lineRule="auto"/>
+        <w:rPr>
+          <w:rFonts w:ascii="Bookman Old Style" w:eastAsia="Times New Roman" w:hAnsi="Bookman Old Style" w:cs="Times New Roman"/>
+          <w:b/>
+          <w:bCs/>
+          <w:color w:val="000000"/>
+          <w:sz w:val="24"/>
+          <w:szCs w:val="24"/>
+          <w:u w:val="single"/>
+        </w:rPr>
+      </w:pPr>
+    </w:p>
+    <w:p>
+      <w:pPr>
+        <w:shd w:val="clear" w:color="auto" w:fill="FFFFFF"/>
+        <w:spacing w:after="120" w:line="240" w:lineRule="auto"/>
+        <w:rPr>
+          <w:rFonts w:ascii="Bookman Old Style" w:eastAsia="Times New Roman" w:hAnsi="Bookman Old Style" w:cs="Times New Roman"/>
+          <w:b/>
+          <w:bCs/>
+          <w:color w:val="000000"/>
+          <w:sz w:val="24"/>
+          <w:szCs w:val="24"/>
+          <w:u w:val="single"/>
+        </w:rPr>
+      </w:pPr>
+    </w:p>
+    <w:p>
+      <w:pPr>
+        <w:shd w:val="clear" w:color="auto" w:fill="FFFFFF"/>
+        <w:spacing w:after="120" w:line="240" w:lineRule="auto"/>
+        <w:rPr>
+          <w:rFonts w:ascii="Bookman Old Style" w:eastAsia="Times New Roman" w:hAnsi="Bookman Old Style" w:cs="Times New Roman"/>
+          <w:b/>
+          <w:bCs/>
+          <w:color w:val="000000"/>
+          <w:sz w:val="24"/>
+          <w:szCs w:val="24"/>
+          <w:u w:val="single"/>
+        </w:rPr>
+      </w:pPr>
+    </w:p>
+    <w:p>
+      <w:pPr>
+        <w:shd w:val="clear" w:color="auto" w:fill="FFFFFF"/>
+        <w:spacing w:after="120" w:line="240" w:lineRule="auto"/>
+        <w:rPr>
+          <w:rFonts w:ascii="Bookman Old Style" w:eastAsia="Times New Roman" w:hAnsi="Bookman Old Style" w:cs="Times New Roman"/>
+          <w:b/>
+          <w:bCs/>
+          <w:color w:val="000000"/>
+          <w:sz w:val="24"/>
+          <w:szCs w:val="24"/>
+          <w:u w:val="single"/>
+        </w:rPr>
+      </w:pPr>
+    </w:p>
+    <w:p>
+      <w:pPr>
+        <w:shd w:val="clear" w:color="auto" w:fill="FFFFFF"/>
+        <w:spacing w:after="120" w:line="240" w:lineRule="auto"/>
+        <w:rPr>
+          <w:rFonts w:ascii="Bookman Old Style" w:eastAsia="Times New Roman" w:hAnsi="Bookman Old Style" w:cs="Times New Roman"/>
+          <w:b/>
+          <w:bCs/>
+          <w:color w:val="000000"/>
+          <w:sz w:val="24"/>
+          <w:szCs w:val="24"/>
+          <w:u w:val="single"/>
+        </w:rPr>
+      </w:pPr>
+    </w:p>
+    <w:p>
+      <w:pPr>
+        <w:shd w:val="clear" w:color="auto" w:fill="FFFFFF"/>
+        <w:spacing w:after="120" w:line="240" w:lineRule="auto"/>
+        <w:rPr>
+          <w:rFonts w:ascii="Bookman Old Style" w:eastAsia="Times New Roman" w:hAnsi="Bookman Old Style" w:cs="Times New Roman"/>
+          <w:b/>
+          <w:bCs/>
+          <w:color w:val="000000"/>
+          <w:sz w:val="24"/>
+          <w:szCs w:val="24"/>
+          <w:u w:val="single"/>
+        </w:rPr>
+      </w:pPr>
+    </w:p>
+    <w:p>
+      <w:pPr>
+        <w:shd w:val="clear" w:color="auto" w:fill="FFFFFF"/>
+        <w:spacing w:after="120" w:line="240" w:lineRule="auto"/>
+        <w:rPr>
+          <w:rFonts w:ascii="Bookman Old Style" w:eastAsia="Times New Roman" w:hAnsi="Bookman Old Style" w:cs="Times New Roman"/>
+          <w:b/>
+          <w:bCs/>
+          <w:color w:val="000000"/>
+          <w:sz w:val="24"/>
+          <w:szCs w:val="24"/>
+          <w:u w:val="single"/>
+        </w:rPr>
+      </w:pPr>
+    </w:p>
+    <w:p>
+      <w:pPr>
+        <w:shd w:val="clear" w:color="auto" w:fill="FFFFFF"/>
+        <w:spacing w:after="120" w:line="240" w:lineRule="auto"/>
+        <w:rPr>
+          <w:rFonts w:ascii="Bookman Old Style" w:eastAsia="Times New Roman" w:hAnsi="Bookman Old Style" w:cs="Times New Roman"/>
+          <w:b/>
+          <w:bCs/>
+          <w:color w:val="000000"/>
+          <w:sz w:val="24"/>
+          <w:szCs w:val="24"/>
+          <w:u w:val="single"/>
+        </w:rPr>
+      </w:pPr>
+    </w:p>
+    <w:p>
+      <w:pPr>
+        <w:shd w:val="clear" w:color="auto" w:fill="FFFFFF"/>
+        <w:spacing w:after="120" w:line="240" w:lineRule="auto"/>
+        <w:rPr>
+          <w:rFonts w:ascii="Bookman Old Style" w:eastAsia="Times New Roman" w:hAnsi="Bookman Old Style" w:cs="Times New Roman"/>
+          <w:b/>
+          <w:bCs/>
+          <w:color w:val="000000"/>
+          <w:sz w:val="24"/>
+          <w:szCs w:val="24"/>
+          <w:u w:val="single"/>
+        </w:rPr>
+      </w:pPr>
+    </w:p>
+    <w:p>
+      <w:pPr>
+        <w:shd w:val="clear" w:color="auto" w:fill="FFFFFF"/>
+        <w:spacing w:after="120" w:line="240" w:lineRule="auto"/>
+        <w:rPr>
+          <w:rFonts w:ascii="Bookman Old Style" w:eastAsia="Times New Roman" w:hAnsi="Bookman Old Style" w:cs="Times New Roman"/>
+          <w:b/>
+          <w:bCs/>
+          <w:color w:val="000000"/>
+          <w:sz w:val="24"/>
+          <w:szCs w:val="24"/>
+          <w:u w:val="single"/>
+        </w:rPr>
+      </w:pPr>
+    </w:p>
+    <w:p>
+      <w:pPr>
+        <w:shd w:val="clear" w:color="auto" w:fill="FFFFFF"/>
+        <w:spacing w:after="120" w:line="240" w:lineRule="auto"/>
+        <w:rPr>
+          <w:rFonts w:ascii="Bookman Old Style" w:eastAsia="Times New Roman" w:hAnsi="Bookman Old Style" w:cs="Times New Roman"/>
+          <w:b/>
+          <w:bCs/>
+          <w:color w:val="000000"/>
+          <w:sz w:val="24"/>
+          <w:szCs w:val="24"/>
+          <w:u w:val="single"/>
+        </w:rPr>
+      </w:pPr>
+    </w:p>
+    <w:p>
+      <w:pPr>
+        <w:shd w:val="clear" w:color="auto" w:fill="FFFFFF"/>
+        <w:spacing w:after="120" w:line="240" w:lineRule="auto"/>
+        <w:rPr>
+          <w:rFonts w:ascii="Bookman Old Style" w:eastAsia="Times New Roman" w:hAnsi="Bookman Old Style" w:cs="Times New Roman"/>
+          <w:b/>
+          <w:bCs/>
+          <w:color w:val="000000"/>
+          <w:sz w:val="24"/>
+          <w:szCs w:val="24"/>
+          <w:u w:val="single"/>
+        </w:rPr>
+      </w:pPr>
+    </w:p>
+    <w:p>
+      <w:pPr>
+        <w:shd w:val="clear" w:color="auto" w:fill="FFFFFF"/>
+        <w:spacing w:after="120" w:line="240" w:lineRule="auto"/>
+        <w:rPr>
+          <w:rFonts w:ascii="Bookman Old Style" w:eastAsia="Times New Roman" w:hAnsi="Bookman Old Style" w:cs="Times New Roman"/>
+          <w:b/>
+          <w:bCs/>
+          <w:color w:val="000000"/>
+          <w:sz w:val="24"/>
+          <w:szCs w:val="24"/>
+          <w:u w:val="single"/>
+        </w:rPr>
+      </w:pPr>
+    </w:p>
+    <w:p>
+      <w:pPr>
+        <w:shd w:val="clear" w:color="auto" w:fill="FFFFFF"/>
+        <w:spacing w:after="120" w:line="240" w:lineRule="auto"/>
+        <w:rPr>
+          <w:rFonts w:ascii="Bookman Old Style" w:eastAsia="Times New Roman" w:hAnsi="Bookman Old Style" w:cs="Times New Roman"/>
+          <w:b/>
+          <w:bCs/>
+          <w:color w:val="000000"/>
+          <w:sz w:val="24"/>
+          <w:szCs w:val="24"/>
+          <w:u w:val="single"/>
+        </w:rPr>
+      </w:pPr>
+    </w:p>
+    <w:p>
+      <w:pPr>
+        <w:shd w:val="clear" w:color="auto" w:fill="FFFFFF"/>
+        <w:spacing w:after="120" w:line="240" w:lineRule="auto"/>
+        <w:rPr>
+          <w:rFonts w:ascii="Bookman Old Style" w:eastAsia="Times New Roman" w:hAnsi="Bookman Old Style" w:cs="Times New Roman"/>
+          <w:b/>
+          <w:bCs/>
+          <w:color w:val="000000"/>
+          <w:sz w:val="24"/>
+          <w:szCs w:val="24"/>
+          <w:u w:val="single"/>
+        </w:rPr>
+      </w:pPr>
+    </w:p>
+    <w:p>
+      <w:pPr>
+        <w:shd w:val="clear" w:color="auto" w:fill="FFFFFF"/>
+        <w:spacing w:after="120" w:line="240" w:lineRule="auto"/>
+        <w:rPr>
+          <w:rFonts w:ascii="Bookman Old Style" w:eastAsia="Times New Roman" w:hAnsi="Bookman Old Style" w:cs="Times New Roman"/>
+          <w:b/>
+          <w:bCs/>
+          <w:color w:val="000000"/>
+          <w:sz w:val="24"/>
+          <w:szCs w:val="24"/>
+          <w:u w:val="single"/>
+        </w:rPr>
+      </w:pPr>
+    </w:p>
+    <w:p>
+      <w:pPr>
+        <w:shd w:val="clear" w:color="auto" w:fill="FFFFFF"/>
+        <w:spacing w:after="120" w:line="240" w:lineRule="auto"/>
+        <w:rPr>
+          <w:rFonts w:ascii="Bookman Old Style" w:eastAsia="Times New Roman" w:hAnsi="Bookman Old Style" w:cs="Times New Roman"/>
+          <w:b/>
+          <w:bCs/>
+          <w:color w:val="000000"/>
+          <w:sz w:val="24"/>
+          <w:szCs w:val="24"/>
+          <w:u w:val="single"/>
+        </w:rPr>
+      </w:pPr>
+    </w:p>
+    <w:p>
+      <w:pPr>
+        <w:shd w:val="clear" w:color="auto" w:fill="FFFFFF"/>
+        <w:spacing w:after="120" w:line="240" w:lineRule="auto"/>
+        <w:rPr>
+          <w:rFonts w:ascii="Bookman Old Style" w:eastAsia="Times New Roman" w:hAnsi="Bookman Old Style" w:cs="Times New Roman"/>
+          <w:b/>
+          <w:bCs/>
+          <w:color w:val="000000"/>
+          <w:sz w:val="24"/>
+          <w:szCs w:val="24"/>
+          <w:u w:val="single"/>
+        </w:rPr>
+      </w:pPr>
+    </w:p>
+    <w:p>
+      <w:pPr>
+        <w:shd w:val="clear" w:color="auto" w:fill="FFFFFF"/>
+        <w:spacing w:after="120" w:line="240" w:lineRule="auto"/>
+        <w:rPr>
+          <w:rFonts w:ascii="Bookman Old Style" w:eastAsia="Times New Roman" w:hAnsi="Bookman Old Style" w:cs="Times New Roman"/>
+          <w:b/>
+          <w:bCs/>
+          <w:color w:val="000000"/>
+          <w:sz w:val="24"/>
+          <w:szCs w:val="24"/>
+          <w:u w:val="single"/>
+        </w:rPr>
+      </w:pPr>
+    </w:p>
+    <w:p>
+      <w:pPr>
+        <w:shd w:val="clear" w:color="auto" w:fill="FFFFFF"/>
+        <w:spacing w:after="120" w:line="240" w:lineRule="auto"/>
+        <w:rPr>
+          <w:rFonts w:ascii="Bookman Old Style" w:eastAsia="Times New Roman" w:hAnsi="Bookman Old Style" w:cs="Times New Roman"/>
+          <w:b/>
+          <w:bCs/>
+          <w:color w:val="000000"/>
+          <w:sz w:val="24"/>
+          <w:szCs w:val="24"/>
+          <w:u w:val="single"/>
+        </w:rPr>
+      </w:pPr>
+    </w:p>
+    <w:p>
+      <w:pPr>
+        <w:shd w:val="clear" w:color="auto" w:fill="FFFFFF"/>
+        <w:spacing w:after="120" w:line="240" w:lineRule="auto"/>
+        <w:rPr>
+          <w:rFonts w:ascii="Bookman Old Style" w:eastAsia="Times New Roman" w:hAnsi="Bookman Old Style" w:cs="Times New Roman"/>
+          <w:b/>
+          <w:bCs/>
+          <w:color w:val="000000"/>
+          <w:sz w:val="24"/>
+          <w:szCs w:val="24"/>
+          <w:u w:val="single"/>
+        </w:rPr>
+      </w:pPr>
+    </w:p>
+    <w:p>
+      <w:pPr>
+        <w:shd w:val="clear" w:color="auto" w:fill="FFFFFF"/>
+        <w:spacing w:after="120" w:line="240" w:lineRule="auto"/>
+        <w:rPr>
+          <w:rFonts w:ascii="Bookman Old Style" w:eastAsia="Times New Roman" w:hAnsi="Bookman Old Style" w:cs="Times New Roman"/>
+          <w:b/>
+          <w:bCs/>
+          <w:color w:val="000000"/>
+          <w:sz w:val="24"/>
+          <w:szCs w:val="24"/>
+          <w:u w:val="single"/>
+        </w:rPr>
+      </w:pPr>
+    </w:p>
+    <w:p>
+      <w:pPr>
+        <w:shd w:val="clear" w:color="auto" w:fill="FFFFFF"/>
+        <w:spacing w:after="120" w:line="240" w:lineRule="auto"/>
+        <w:rPr>
+          <w:rFonts w:ascii="Bookman Old Style" w:eastAsia="Times New Roman" w:hAnsi="Bookman Old Style" w:cs="Times New Roman"/>
+          <w:b/>
+          <w:bCs/>
+          <w:color w:val="000000"/>
+          <w:sz w:val="24"/>
+          <w:szCs w:val="24"/>
+          <w:u w:val="single"/>
+        </w:rPr>
+      </w:pPr>
+    </w:p>
+    <w:p>
+      <w:pPr>
+        <w:shd w:val="clear" w:color="auto" w:fill="FFFFFF"/>
+        <w:spacing w:after="120" w:line="240" w:lineRule="auto"/>
+        <w:rPr>
+          <w:rFonts w:ascii="Bookman Old Style" w:eastAsia="Times New Roman" w:hAnsi="Bookman Old Style" w:cs="Times New Roman"/>
+          <w:b/>
+          <w:bCs/>
+          <w:color w:val="000000"/>
+          <w:sz w:val="24"/>
+          <w:szCs w:val="24"/>
+          <w:u w:val="single"/>
+        </w:rPr>
+      </w:pPr>
+    </w:p>
+    <w:p>
+      <w:pPr>
+        <w:shd w:val="clear" w:color="auto" w:fill="FFFFFF"/>
+        <w:spacing w:after="120" w:line="240" w:lineRule="auto"/>
+        <w:rPr>
+          <w:rFonts w:ascii="Bookman Old Style" w:eastAsia="Times New Roman" w:hAnsi="Bookman Old Style" w:cs="Times New Roman"/>
+          <w:b/>
+          <w:bCs/>
+          <w:color w:val="000000"/>
+          <w:sz w:val="24"/>
+          <w:szCs w:val="24"/>
+          <w:u w:val="single"/>
+        </w:rPr>
+      </w:pPr>
+    </w:p>
+    <w:p>
+      <w:pPr>
+        <w:shd w:val="clear" w:color="auto" w:fill="FFFFFF"/>
+        <w:spacing w:after="120" w:line="240" w:lineRule="auto"/>
+        <w:rPr>
+          <w:rFonts w:ascii="Bookman Old Style" w:eastAsia="Times New Roman" w:hAnsi="Bookman Old Style" w:cs="Times New Roman"/>
+          <w:b/>
+          <w:bCs/>
+          <w:color w:val="000000"/>
+          <w:sz w:val="24"/>
+          <w:szCs w:val="24"/>
+          <w:u w:val="single"/>
+        </w:rPr>
+      </w:pPr>
+    </w:p>
+    <w:p>
+      <w:pPr>
+        <w:shd w:val="clear" w:color="auto" w:fill="FFFFFF"/>
+        <w:spacing w:after="120" w:line="240" w:lineRule="auto"/>
+        <w:rPr>
+          <w:rFonts w:ascii="Bookman Old Style" w:eastAsia="Times New Roman" w:hAnsi="Bookman Old Style" w:cs="Times New Roman"/>
+          <w:b/>
+          <w:bCs/>
+          <w:color w:val="000000"/>
+          <w:sz w:val="24"/>
+          <w:szCs w:val="24"/>
+          <w:u w:val="single"/>
+        </w:rPr>
+      </w:pPr>
+    </w:p>
+    <w:p>
+      <w:pPr>
+        <w:shd w:val="clear" w:color="auto" w:fill="FFFFFF"/>
+        <w:spacing w:after="120" w:line="240" w:lineRule="auto"/>
+        <w:rPr>
+          <w:rFonts w:ascii="Bookman Old Style" w:eastAsia="Times New Roman" w:hAnsi="Bookman Old Style" w:cs="Times New Roman"/>
+          <w:b/>
+          <w:bCs/>
+          <w:color w:val="000000"/>
+          <w:sz w:val="24"/>
+          <w:szCs w:val="24"/>
+          <w:u w:val="single"/>
+        </w:rPr>
+      </w:pPr>
+    </w:p>
+    <w:p>
+      <w:pPr>
+        <w:shd w:val="clear" w:color="auto" w:fill="FFFFFF"/>
+        <w:spacing w:after="120" w:line="240" w:lineRule="auto"/>
+        <w:rPr>
+          <w:rFonts w:ascii="Bookman Old Style" w:eastAsia="Times New Roman" w:hAnsi="Bookman Old Style" w:cs="Times New Roman"/>
+          <w:b/>
+          <w:bCs/>
+          <w:color w:val="000000"/>
+          <w:sz w:val="24"/>
+          <w:szCs w:val="24"/>
+          <w:u w:val="single"/>
+        </w:rPr>
+      </w:pPr>
+    </w:p>
+    <w:p>
+      <w:pPr>
+        <w:shd w:val="clear" w:color="auto" w:fill="FFFFFF"/>
+        <w:spacing w:after="120" w:line="240" w:lineRule="auto"/>
+        <w:rPr>
+          <w:rFonts w:ascii="Bookman Old Style" w:eastAsia="Times New Roman" w:hAnsi="Bookman Old Style" w:cs="Times New Roman"/>
+          <w:color w:val="000000"/>
+          <w:sz w:val="24"/>
+          <w:szCs w:val="24"/>
+        </w:rPr>
+      </w:pPr>
       <w:bookmarkStart w:id="0" w:name="_GoBack"/>
       <w:bookmarkEnd w:id="0"/>
-    </w:p>
+      <w:r>
+        <w:rPr>
+          <w:rFonts w:ascii="Bookman Old Style" w:eastAsia="Times New Roman" w:hAnsi="Bookman Old Style" w:cs="Times New Roman"/>
+          <w:b/>
+          <w:bCs/>
+          <w:color w:val="000000"/>
+          <w:sz w:val="24"/>
+          <w:szCs w:val="24"/>
+          <w:u w:val="single"/>
+        </w:rPr>
+        <w:lastRenderedPageBreak/>
+        <w:t>Reviewer  4</w:t>
+      </w:r>
+    </w:p>
+    <w:p>
+      <w:pPr>
+        <w:shd w:val="clear" w:color="auto" w:fill="FFFFFF"/>
+        <w:spacing w:after="0" w:line="240" w:lineRule="auto"/>
+        <w:rPr>
+          <w:rFonts w:ascii="Bookman Old Style" w:eastAsia="Times New Roman" w:hAnsi="Bookman Old Style" w:cs="Times New Roman"/>
+          <w:color w:val="000000"/>
+          <w:sz w:val="24"/>
+          <w:szCs w:val="24"/>
+        </w:rPr>
+      </w:pPr>
+      <w:r>
+        <w:rPr>
+          <w:rFonts w:ascii="Bookman Old Style" w:eastAsia="Times New Roman" w:hAnsi="Bookman Old Style" w:cs="Times New Roman"/>
+          <w:color w:val="000000"/>
+          <w:sz w:val="24"/>
+          <w:szCs w:val="24"/>
+        </w:rPr>
+        <w:t xml:space="preserve">The paper concerns finding optimal paths for UAVs to visit a set of nodes in a wireless network. There are three novel aspects to this work. 1) The motivation is to recharge the nodes using wireless energy transmission. 2) The UAV needs to get with a minimum radius of each </w:t>
+      </w:r>
+      <w:proofErr w:type="gramStart"/>
+      <w:r>
+        <w:rPr>
+          <w:rFonts w:ascii="Bookman Old Style" w:eastAsia="Times New Roman" w:hAnsi="Bookman Old Style" w:cs="Times New Roman"/>
+          <w:color w:val="000000"/>
+          <w:sz w:val="24"/>
+          <w:szCs w:val="24"/>
+        </w:rPr>
+        <w:t>node,</w:t>
+      </w:r>
+      <w:proofErr w:type="gramEnd"/>
+      <w:r>
+        <w:rPr>
+          <w:rFonts w:ascii="Bookman Old Style" w:eastAsia="Times New Roman" w:hAnsi="Bookman Old Style" w:cs="Times New Roman"/>
+          <w:color w:val="000000"/>
+          <w:sz w:val="24"/>
+          <w:szCs w:val="24"/>
+        </w:rPr>
+        <w:t xml:space="preserve"> it does not need to visit each one. This relaxes the problem, but may open new issues of multiple solutions. 3) To solve the problem, the authors suggest a locally optimal approach to iteratively solve for a path. The algorithm is novel, but, in my opinion, is very similar to the concept of snakes/active contours in computer vision.</w:t>
+      </w:r>
+    </w:p>
+    <w:p>
+      <w:pPr>
+        <w:shd w:val="clear" w:color="auto" w:fill="FFFFFF"/>
+        <w:spacing w:after="0" w:line="240" w:lineRule="auto"/>
+        <w:rPr>
+          <w:rFonts w:ascii="Bookman Old Style" w:eastAsia="Times New Roman" w:hAnsi="Bookman Old Style" w:cs="Times New Roman"/>
+          <w:color w:val="000000"/>
+          <w:sz w:val="24"/>
+          <w:szCs w:val="24"/>
+        </w:rPr>
+      </w:pPr>
+      <w:r>
+        <w:rPr>
+          <w:rFonts w:ascii="Bookman Old Style" w:eastAsia="Times New Roman" w:hAnsi="Bookman Old Style" w:cs="Times New Roman"/>
+          <w:color w:val="000000"/>
+          <w:sz w:val="24"/>
+          <w:szCs w:val="24"/>
+        </w:rPr>
+        <w:t> </w:t>
+      </w:r>
+    </w:p>
+    <w:p>
+      <w:pPr>
+        <w:shd w:val="clear" w:color="auto" w:fill="FFFFFF"/>
+        <w:spacing w:after="0" w:line="240" w:lineRule="auto"/>
+        <w:rPr>
+          <w:rFonts w:ascii="Bookman Old Style" w:eastAsia="Times New Roman" w:hAnsi="Bookman Old Style" w:cs="Times New Roman"/>
+          <w:color w:val="000000"/>
+          <w:sz w:val="24"/>
+          <w:szCs w:val="24"/>
+        </w:rPr>
+      </w:pPr>
+      <w:r>
+        <w:rPr>
+          <w:rFonts w:ascii="Bookman Old Style" w:eastAsia="Times New Roman" w:hAnsi="Bookman Old Style" w:cs="Times New Roman"/>
+          <w:color w:val="000000"/>
+          <w:sz w:val="24"/>
+          <w:szCs w:val="24"/>
+        </w:rPr>
+        <w:t>I found the idea presented interesting, but the paper seems a bit "half baked". The algorithms are not described in detail, nor is there any proof of convergence or </w:t>
+      </w:r>
+      <w:proofErr w:type="spellStart"/>
+      <w:r>
+        <w:rPr>
+          <w:rFonts w:ascii="Bookman Old Style" w:eastAsia="Times New Roman" w:hAnsi="Bookman Old Style" w:cs="Times New Roman"/>
+          <w:color w:val="000000"/>
+          <w:sz w:val="24"/>
+          <w:szCs w:val="24"/>
+        </w:rPr>
+        <w:t>suboptimality</w:t>
+      </w:r>
+      <w:proofErr w:type="spellEnd"/>
+      <w:r>
+        <w:rPr>
+          <w:rFonts w:ascii="Bookman Old Style" w:eastAsia="Times New Roman" w:hAnsi="Bookman Old Style" w:cs="Times New Roman"/>
+          <w:color w:val="000000"/>
+          <w:sz w:val="24"/>
+          <w:szCs w:val="24"/>
+        </w:rPr>
+        <w:t xml:space="preserve">. It is not clearly explained how to compute the cost or value of each location (phi in (1)). Also, in (2) K is not explained or described, so I one can only infer that it may be connected to the K’s in section III. </w:t>
+      </w:r>
+      <w:proofErr w:type="gramStart"/>
+      <w:r>
+        <w:rPr>
+          <w:rFonts w:ascii="Bookman Old Style" w:eastAsia="Times New Roman" w:hAnsi="Bookman Old Style" w:cs="Times New Roman"/>
+          <w:color w:val="000000"/>
+          <w:sz w:val="24"/>
+          <w:szCs w:val="24"/>
+        </w:rPr>
+        <w:t>Likewise with </w:t>
+      </w:r>
+      <w:proofErr w:type="spellStart"/>
+      <w:r>
+        <w:rPr>
+          <w:rFonts w:ascii="Bookman Old Style" w:eastAsia="Times New Roman" w:hAnsi="Bookman Old Style" w:cs="Times New Roman"/>
+          <w:color w:val="000000"/>
+          <w:sz w:val="24"/>
+          <w:szCs w:val="24"/>
+        </w:rPr>
+        <w:t>W_n</w:t>
+      </w:r>
+      <w:proofErr w:type="spellEnd"/>
+      <w:r>
+        <w:rPr>
+          <w:rFonts w:ascii="Bookman Old Style" w:eastAsia="Times New Roman" w:hAnsi="Bookman Old Style" w:cs="Times New Roman"/>
+          <w:color w:val="000000"/>
+          <w:sz w:val="24"/>
+          <w:szCs w:val="24"/>
+        </w:rPr>
+        <w:t> in (2).</w:t>
+      </w:r>
+      <w:proofErr w:type="gramEnd"/>
+      <w:r>
+        <w:rPr>
+          <w:rFonts w:ascii="Bookman Old Style" w:eastAsia="Times New Roman" w:hAnsi="Bookman Old Style" w:cs="Times New Roman"/>
+          <w:color w:val="000000"/>
+          <w:sz w:val="24"/>
+          <w:szCs w:val="24"/>
+        </w:rPr>
+        <w:t xml:space="preserve"> These flaws are significant because most of the weight of this paper rests on Section IV. There are just a few simulation results presented.</w:t>
+      </w:r>
+    </w:p>
+    <w:p>
+      <w:pPr>
+        <w:shd w:val="clear" w:color="auto" w:fill="FFFFFF"/>
+        <w:spacing w:after="0" w:line="240" w:lineRule="auto"/>
+        <w:rPr>
+          <w:rFonts w:ascii="Bookman Old Style" w:eastAsia="Times New Roman" w:hAnsi="Bookman Old Style" w:cs="Times New Roman"/>
+          <w:color w:val="000000"/>
+          <w:sz w:val="24"/>
+          <w:szCs w:val="24"/>
+        </w:rPr>
+      </w:pPr>
+      <w:r>
+        <w:rPr>
+          <w:rFonts w:ascii="Bookman Old Style" w:eastAsia="Times New Roman" w:hAnsi="Bookman Old Style" w:cs="Times New Roman"/>
+          <w:color w:val="000000"/>
+          <w:sz w:val="24"/>
+          <w:szCs w:val="24"/>
+        </w:rPr>
+        <w:t> </w:t>
+      </w:r>
+    </w:p>
+    <w:p>
+      <w:pPr>
+        <w:shd w:val="clear" w:color="auto" w:fill="FFFFFF"/>
+        <w:spacing w:after="0" w:line="240" w:lineRule="auto"/>
+        <w:rPr>
+          <w:rFonts w:ascii="Bookman Old Style" w:eastAsia="Times New Roman" w:hAnsi="Bookman Old Style" w:cs="Times New Roman"/>
+          <w:color w:val="000000"/>
+          <w:sz w:val="24"/>
+          <w:szCs w:val="24"/>
+        </w:rPr>
+      </w:pPr>
+      <w:r>
+        <w:rPr>
+          <w:rFonts w:ascii="Bookman Old Style" w:eastAsia="Times New Roman" w:hAnsi="Bookman Old Style" w:cs="Times New Roman"/>
+          <w:color w:val="000000"/>
+          <w:sz w:val="24"/>
+          <w:szCs w:val="24"/>
+        </w:rPr>
+        <w:t xml:space="preserve">The paper could be better organized, and there are some minor grammar issues and typos (e.g. "ravel" </w:t>
+      </w:r>
+      <w:proofErr w:type="spellStart"/>
+      <w:r>
+        <w:rPr>
+          <w:rFonts w:ascii="Bookman Old Style" w:eastAsia="Times New Roman" w:hAnsi="Bookman Old Style" w:cs="Times New Roman"/>
+          <w:color w:val="000000"/>
+          <w:sz w:val="24"/>
+          <w:szCs w:val="24"/>
+        </w:rPr>
+        <w:t>vs</w:t>
+      </w:r>
+      <w:proofErr w:type="spellEnd"/>
+      <w:r>
+        <w:rPr>
+          <w:rFonts w:ascii="Bookman Old Style" w:eastAsia="Times New Roman" w:hAnsi="Bookman Old Style" w:cs="Times New Roman"/>
+          <w:color w:val="000000"/>
+          <w:sz w:val="24"/>
+          <w:szCs w:val="24"/>
+        </w:rPr>
+        <w:t xml:space="preserve"> "travel").</w:t>
+      </w:r>
+    </w:p>
+    <w:p>
+      <w:pPr>
+        <w:shd w:val="clear" w:color="auto" w:fill="FFFFFF"/>
+        <w:spacing w:after="0" w:line="240" w:lineRule="auto"/>
+        <w:rPr>
+          <w:rFonts w:ascii="Bookman Old Style" w:eastAsia="Times New Roman" w:hAnsi="Bookman Old Style" w:cs="Times New Roman"/>
+          <w:color w:val="000000"/>
+          <w:sz w:val="24"/>
+          <w:szCs w:val="24"/>
+        </w:rPr>
+      </w:pPr>
+      <w:r>
+        <w:rPr>
+          <w:rFonts w:ascii="Bookman Old Style" w:eastAsia="Times New Roman" w:hAnsi="Bookman Old Style" w:cs="Times New Roman"/>
+          <w:color w:val="000000"/>
+          <w:sz w:val="24"/>
+          <w:szCs w:val="24"/>
+        </w:rPr>
+        <w:t> </w:t>
+      </w:r>
+    </w:p>
+    <w:p>
+      <w:pPr>
+        <w:shd w:val="clear" w:color="auto" w:fill="FFFFFF"/>
+        <w:spacing w:after="0" w:line="240" w:lineRule="auto"/>
+        <w:rPr>
+          <w:rFonts w:ascii="Bookman Old Style" w:eastAsia="Times New Roman" w:hAnsi="Bookman Old Style" w:cs="Times New Roman"/>
+          <w:color w:val="000000"/>
+          <w:sz w:val="24"/>
+          <w:szCs w:val="24"/>
+        </w:rPr>
+      </w:pPr>
+      <w:r>
+        <w:rPr>
+          <w:rFonts w:ascii="Bookman Old Style" w:eastAsia="Times New Roman" w:hAnsi="Bookman Old Style" w:cs="Times New Roman"/>
+          <w:color w:val="000000"/>
+          <w:sz w:val="24"/>
+          <w:szCs w:val="24"/>
+        </w:rPr>
+        <w:t>In summary, there are some very interesting ideas presented, but the paper seems premature. The authors could probably improve the presentation and make this more clearly an "initial investigation" type paper.</w:t>
+      </w:r>
+    </w:p>
+    <w:p/>
     <w:sectPr>
       <w:pgSz w:w="12240" w:h="15840"/>
       <w:pgMar w:top="1440" w:right="1440" w:bottom="1440" w:left="1440" w:header="720" w:footer="720" w:gutter="0"/>
@@ -203,6 +2154,16 @@
     <w:semiHidden/>
     <w:unhideWhenUsed/>
   </w:style>
+  <w:style w:type="character" w:customStyle="1" w:styleId="apple-converted-space">
+    <w:name w:val="apple-converted-space"/>
+    <w:basedOn w:val="DefaultParagraphFont"/>
+    <w:rsid w:val="00590C9D"/>
+  </w:style>
+  <w:style w:type="character" w:customStyle="1" w:styleId="yiv6935449398spelle">
+    <w:name w:val="yiv6935449398spelle"/>
+    <w:basedOn w:val="DefaultParagraphFont"/>
+    <w:rsid w:val="00590C9D"/>
+  </w:style>
 </w:styles>
 </file>
 
@@ -392,6 +2353,16 @@
     <w:uiPriority w:val="99"/>
     <w:semiHidden/>
     <w:unhideWhenUsed/>
+  </w:style>
+  <w:style w:type="character" w:customStyle="1" w:styleId="apple-converted-space">
+    <w:name w:val="apple-converted-space"/>
+    <w:basedOn w:val="DefaultParagraphFont"/>
+    <w:rsid w:val="00590C9D"/>
+  </w:style>
+  <w:style w:type="character" w:customStyle="1" w:styleId="yiv6935449398spelle">
+    <w:name w:val="yiv6935449398spelle"/>
+    <w:basedOn w:val="DefaultParagraphFont"/>
+    <w:rsid w:val="00590C9D"/>
   </w:style>
 </w:styles>
 </file>

</xml_diff>